<commit_message>
Edited a few mistakes in the documentation
</commit_message>
<xml_diff>
--- a/FirearmShopDocumentation.docx
+++ b/FirearmShopDocumentation.docx
@@ -37,7 +37,7 @@
           <v:shape id="_x0000_i1025" type="#_x0000_t75" style="width:576.75pt;height:800.25pt" o:ole="">
             <v:imagedata r:id="rId12" o:title=""/>
           </v:shape>
-          <o:OLEObject Type="Embed" ProgID="Word.Document.12" ShapeID="_x0000_i1025" DrawAspect="Content" ObjectID="_1650176990" r:id="rId13">
+          <o:OLEObject Type="Embed" ProgID="Word.Document.12" ShapeID="_x0000_i1025" DrawAspect="Content" ObjectID="_1650183318" r:id="rId13">
             <o:FieldCodes>\s</o:FieldCodes>
           </o:OLEObject>
         </w:object>
@@ -90,7 +90,7 @@
           <v:shape id="_x0000_i1026" type="#_x0000_t75" style="width:588pt;height:577.5pt" o:ole="">
             <v:imagedata r:id="rId14" o:title=""/>
           </v:shape>
-          <o:OLEObject Type="Embed" ProgID="Word.Document.12" ShapeID="_x0000_i1026" DrawAspect="Content" ObjectID="_1650176991" r:id="rId15">
+          <o:OLEObject Type="Embed" ProgID="Word.Document.12" ShapeID="_x0000_i1026" DrawAspect="Content" ObjectID="_1650183319" r:id="rId15">
             <o:FieldCodes>\s</o:FieldCodes>
           </o:OLEObject>
         </w:object>
@@ -132,21 +132,19 @@
         <w:rPr>
           <w:rFonts w:ascii="Arial" w:hAnsi="Arial" w:cs="Arial"/>
         </w:rPr>
-        <w:t xml:space="preserve">We made a product – program for a firearm shop and we chose this because it’s unknown for most of us. but </w:t>
-      </w:r>
-      <w:proofErr w:type="gramStart"/>
-      <w:r>
-        <w:rPr>
-          <w:rFonts w:ascii="Arial" w:hAnsi="Arial" w:cs="Arial"/>
-        </w:rPr>
-        <w:t>also</w:t>
-      </w:r>
-      <w:proofErr w:type="gramEnd"/>
-      <w:r>
-        <w:rPr>
-          <w:rFonts w:ascii="Arial" w:hAnsi="Arial" w:cs="Arial"/>
-        </w:rPr>
-        <w:t xml:space="preserve"> curios and intriguing. </w:t>
+        <w:t>We made a product – program for a firearm shop and we chose this because it’s unknown for most of us</w:t>
+      </w:r>
+      <w:r>
+        <w:rPr>
+          <w:rFonts w:ascii="Arial" w:hAnsi="Arial" w:cs="Arial"/>
+        </w:rPr>
+        <w:t>,</w:t>
+      </w:r>
+      <w:r>
+        <w:rPr>
+          <w:rFonts w:ascii="Arial" w:hAnsi="Arial" w:cs="Arial"/>
+        </w:rPr>
+        <w:t xml:space="preserve"> but also curios and intriguing. </w:t>
       </w:r>
     </w:p>
     <w:p>
@@ -210,7 +208,25 @@
         <w:rPr>
           <w:rFonts w:ascii="Arial" w:hAnsi="Arial" w:cs="Arial"/>
         </w:rPr>
-        <w:t>and were realized on the saying “Truth is born from dispute”. Our small arguments were part of the online communication. We proved that creativity is indeed born from differences</w:t>
+        <w:t>and we</w:t>
+      </w:r>
+      <w:r>
+        <w:rPr>
+          <w:rFonts w:ascii="Arial" w:hAnsi="Arial" w:cs="Arial"/>
+        </w:rPr>
+        <w:t>’v</w:t>
+      </w:r>
+      <w:r>
+        <w:rPr>
+          <w:rFonts w:ascii="Arial" w:hAnsi="Arial" w:cs="Arial"/>
+        </w:rPr>
+        <w:t>e realized on the saying “Truth is born from dispute”. Our small arguments were part of the online communication. We proved that creativity is indeed born from differences</w:t>
+      </w:r>
+      <w:r>
+        <w:rPr>
+          <w:rFonts w:ascii="Arial" w:hAnsi="Arial" w:cs="Arial"/>
+        </w:rPr>
+        <w:t>.</w:t>
       </w:r>
     </w:p>
     <w:p>
@@ -286,10 +302,16 @@
           <w:b/>
         </w:rPr>
       </w:pPr>
+      <w:r>
+        <w:rPr>
+          <w:rFonts w:ascii="Arial" w:hAnsi="Arial" w:cs="Arial"/>
+          <w:b/>
+        </w:rPr>
+        <w:t>r</w:t>
+      </w:r>
     </w:p>
-    <w:bookmarkStart w:id="2" w:name="_GoBack"/>
-    <w:bookmarkStart w:id="3" w:name="_MON_1650122178"/>
-    <w:bookmarkEnd w:id="3"/>
+    <w:bookmarkStart w:id="2" w:name="_MON_1650122178"/>
+    <w:bookmarkEnd w:id="2"/>
     <w:p>
       <w:pPr>
         <w:tabs>
@@ -303,15 +325,14 @@
       </w:pPr>
       <w:r>
         <w:object w:dxaOrig="11077" w:dyaOrig="14051" w14:anchorId="022572B1">
-          <v:shape id="_x0000_i1032" type="#_x0000_t75" style="width:553.5pt;height:702.75pt" o:ole="">
+          <v:shape id="_x0000_i1027" type="#_x0000_t75" style="width:553.5pt;height:702.75pt" o:ole="">
             <v:imagedata r:id="rId16" o:title=""/>
           </v:shape>
-          <o:OLEObject Type="Embed" ProgID="Word.Document.12" ShapeID="_x0000_i1032" DrawAspect="Content" ObjectID="_1650176992" r:id="rId17">
+          <o:OLEObject Type="Embed" ProgID="Word.Document.12" ShapeID="_x0000_i1027" DrawAspect="Content" ObjectID="_1650183320" r:id="rId17">
             <o:FieldCodes>\s</o:FieldCodes>
           </o:OLEObject>
         </w:object>
       </w:r>
-      <w:bookmarkEnd w:id="2"/>
     </w:p>
     <w:p>
       <w:pPr>
@@ -384,7 +405,19 @@
         <w:rPr>
           <w:rFonts w:ascii="Arial" w:hAnsi="Arial" w:cs="Arial"/>
         </w:rPr>
-        <w:t xml:space="preserve">For the documentation, </w:t>
+        <w:t>For the documentation,</w:t>
+      </w:r>
+      <w:r>
+        <w:rPr>
+          <w:rFonts w:ascii="Arial" w:hAnsi="Arial" w:cs="Arial"/>
+        </w:rPr>
+        <w:t xml:space="preserve"> we used</w:t>
+      </w:r>
+      <w:r>
+        <w:rPr>
+          <w:rFonts w:ascii="Arial" w:hAnsi="Arial" w:cs="Arial"/>
+        </w:rPr>
+        <w:t xml:space="preserve"> </w:t>
       </w:r>
       <w:r>
         <w:rPr>
@@ -2457,7 +2490,7 @@
       </w:pPr>
     </w:pPrDefault>
   </w:docDefaults>
-  <w:latentStyles w:defLockedState="0" w:defUIPriority="99" w:defSemiHidden="0" w:defUnhideWhenUsed="0" w:defQFormat="0" w:count="375">
+  <w:latentStyles w:defLockedState="0" w:defUIPriority="99" w:defSemiHidden="0" w:defUnhideWhenUsed="0" w:defQFormat="0" w:count="376">
     <w:lsdException w:name="Normal" w:uiPriority="0" w:qFormat="1"/>
     <w:lsdException w:name="heading 1" w:uiPriority="9" w:qFormat="1"/>
     <w:lsdException w:name="heading 2" w:semiHidden="1" w:uiPriority="9" w:unhideWhenUsed="1" w:qFormat="1"/>
@@ -2563,7 +2596,6 @@
     <w:lsdException w:name="HTML Sample" w:semiHidden="1" w:unhideWhenUsed="1"/>
     <w:lsdException w:name="HTML Typewriter" w:semiHidden="1" w:unhideWhenUsed="1"/>
     <w:lsdException w:name="HTML Variable" w:semiHidden="1" w:unhideWhenUsed="1"/>
-    <w:lsdException w:name="Normal Table" w:semiHidden="1" w:unhideWhenUsed="1"/>
     <w:lsdException w:name="annotation subject" w:semiHidden="1" w:unhideWhenUsed="1"/>
     <w:lsdException w:name="No List" w:semiHidden="1" w:unhideWhenUsed="1"/>
     <w:lsdException w:name="Outline List 1" w:semiHidden="1" w:unhideWhenUsed="1"/>
@@ -2610,10 +2642,8 @@
     <w:lsdException w:name="Table Subtle 2" w:semiHidden="1" w:unhideWhenUsed="1"/>
     <w:lsdException w:name="Table Web 1" w:semiHidden="1" w:unhideWhenUsed="1"/>
     <w:lsdException w:name="Table Web 2" w:semiHidden="1" w:unhideWhenUsed="1"/>
-    <w:lsdException w:name="Table Web 3" w:semiHidden="1" w:unhideWhenUsed="1"/>
     <w:lsdException w:name="Balloon Text" w:semiHidden="1" w:unhideWhenUsed="1"/>
     <w:lsdException w:name="Table Grid" w:uiPriority="39"/>
-    <w:lsdException w:name="Table Theme" w:semiHidden="1" w:unhideWhenUsed="1"/>
     <w:lsdException w:name="Placeholder Text" w:semiHidden="1"/>
     <w:lsdException w:name="No Spacing" w:uiPriority="1" w:qFormat="1"/>
     <w:lsdException w:name="Light Shading" w:uiPriority="60"/>
@@ -2833,6 +2863,7 @@
     <w:lsdException w:name="Smart Hyperlink" w:semiHidden="1" w:unhideWhenUsed="1"/>
     <w:lsdException w:name="Hashtag" w:semiHidden="1" w:unhideWhenUsed="1"/>
     <w:lsdException w:name="Unresolved Mention" w:semiHidden="1" w:unhideWhenUsed="1"/>
+    <w:lsdException w:name="Smart Link" w:semiHidden="1" w:unhideWhenUsed="1"/>
   </w:latentStyles>
   <w:style w:type="paragraph" w:default="1" w:styleId="Normal">
     <w:name w:val="Normal"/>
@@ -3319,25 +3350,6 @@
 </file>
 
 <file path=customXml/item1.xml><?xml version="1.0" encoding="utf-8"?>
-<p:properties xmlns:p="http://schemas.microsoft.com/office/2006/metadata/properties" xmlns:xsi="http://www.w3.org/2001/XMLSchema-instance">
-  <documentManagement>
-    <SH_Category xmlns="114cf2ed-3f97-4887-a5ef-3ea13b1ac6d8">Resource</SH_Category>
-    <SH_Topic xmlns="06aacc57-63d3-4a1c-b9a9-a6c20c4993ad" xsi:nil="true"/>
-  </documentManagement>
-</p:properties>
-</file>
-
-<file path=customXml/item2.xml><?xml version="1.0" encoding="utf-8"?>
-<?mso-contentType ?>
-<customXsn xmlns="http://schemas.microsoft.com/office/2006/metadata/customXsn">
-  <xsnLocation/>
-  <cached>True</cached>
-  <openByDefault>True</openByDefault>
-  <xsnScope/>
-</customXsn>
-</file>
-
-<file path=customXml/item3.xml><?xml version="1.0" encoding="utf-8"?>
 <ct:contentTypeSchema xmlns:ct="http://schemas.microsoft.com/office/2006/metadata/contentType" xmlns:ma="http://schemas.microsoft.com/office/2006/metadata/properties/metaAttributes" ct:_="" ma:_="" ma:contentTypeName="Document" ma:contentTypeID="0x0101000ED4288C93E2E1489194A36478C0D997" ma:contentTypeVersion="2" ma:contentTypeDescription="Create a new document." ma:contentTypeScope="" ma:versionID="2e1425a4e515bc8de1b62be4f6cb4a0c">
   <xsd:schema xmlns:xsd="http://www.w3.org/2001/XMLSchema" xmlns:p="http://schemas.microsoft.com/office/2006/metadata/properties" xmlns:ns2="114cf2ed-3f97-4887-a5ef-3ea13b1ac6d8" xmlns:ns3="06aacc57-63d3-4a1c-b9a9-a6c20c4993ad" targetNamespace="http://schemas.microsoft.com/office/2006/metadata/properties" ma:root="true" ma:fieldsID="29a537ebdc04dad8cd95ca2090f69be4" ns2:_="" ns3:_="">
     <xsd:import namespace="114cf2ed-3f97-4887-a5ef-3ea13b1ac6d8"/>
@@ -3431,6 +3443,25 @@
 </ct:contentTypeSchema>
 </file>
 
+<file path=customXml/item2.xml><?xml version="1.0" encoding="utf-8"?>
+<?mso-contentType ?>
+<customXsn xmlns="http://schemas.microsoft.com/office/2006/metadata/customXsn">
+  <xsnLocation/>
+  <cached>True</cached>
+  <openByDefault>True</openByDefault>
+  <xsnScope/>
+</customXsn>
+</file>
+
+<file path=customXml/item3.xml><?xml version="1.0" encoding="utf-8"?>
+<p:properties xmlns:p="http://schemas.microsoft.com/office/2006/metadata/properties" xmlns:xsi="http://www.w3.org/2001/XMLSchema-instance">
+  <documentManagement>
+    <SH_Category xmlns="114cf2ed-3f97-4887-a5ef-3ea13b1ac6d8">Resource</SH_Category>
+    <SH_Topic xmlns="06aacc57-63d3-4a1c-b9a9-a6c20c4993ad" xsi:nil="true"/>
+  </documentManagement>
+</p:properties>
+</file>
+
 <file path=customXml/item4.xml><?xml version="1.0" encoding="utf-8"?>
 <?mso-contentType ?>
 <FormTemplates xmlns="http://schemas.microsoft.com/sharepoint/v3/contenttype/forms">
@@ -3445,24 +3476,6 @@
 </file>
 
 <file path=customXml/itemProps1.xml><?xml version="1.0" encoding="utf-8"?>
-<ds:datastoreItem xmlns:ds="http://schemas.openxmlformats.org/officeDocument/2006/customXml" ds:itemID="{987C0BA2-DB65-4CD1-86C6-98F1CB0E0328}">
-  <ds:schemaRefs>
-    <ds:schemaRef ds:uri="http://schemas.microsoft.com/office/2006/metadata/properties"/>
-    <ds:schemaRef ds:uri="114cf2ed-3f97-4887-a5ef-3ea13b1ac6d8"/>
-    <ds:schemaRef ds:uri="06aacc57-63d3-4a1c-b9a9-a6c20c4993ad"/>
-  </ds:schemaRefs>
-</ds:datastoreItem>
-</file>
-
-<file path=customXml/itemProps2.xml><?xml version="1.0" encoding="utf-8"?>
-<ds:datastoreItem xmlns:ds="http://schemas.openxmlformats.org/officeDocument/2006/customXml" ds:itemID="{79400219-00D9-40D9-8C4D-8651527A45AE}">
-  <ds:schemaRefs>
-    <ds:schemaRef ds:uri="http://schemas.microsoft.com/office/2006/metadata/customXsn"/>
-  </ds:schemaRefs>
-</ds:datastoreItem>
-</file>
-
-<file path=customXml/itemProps3.xml><?xml version="1.0" encoding="utf-8"?>
 <ds:datastoreItem xmlns:ds="http://schemas.openxmlformats.org/officeDocument/2006/customXml" ds:itemID="{62D48385-7FDC-4D22-9938-FE30950EC8C1}">
   <ds:schemaRefs>
     <ds:schemaRef ds:uri="http://schemas.microsoft.com/office/2006/metadata/contentType"/>
@@ -3480,6 +3493,24 @@
 </ds:datastoreItem>
 </file>
 
+<file path=customXml/itemProps2.xml><?xml version="1.0" encoding="utf-8"?>
+<ds:datastoreItem xmlns:ds="http://schemas.openxmlformats.org/officeDocument/2006/customXml" ds:itemID="{79400219-00D9-40D9-8C4D-8651527A45AE}">
+  <ds:schemaRefs>
+    <ds:schemaRef ds:uri="http://schemas.microsoft.com/office/2006/metadata/customXsn"/>
+  </ds:schemaRefs>
+</ds:datastoreItem>
+</file>
+
+<file path=customXml/itemProps3.xml><?xml version="1.0" encoding="utf-8"?>
+<ds:datastoreItem xmlns:ds="http://schemas.openxmlformats.org/officeDocument/2006/customXml" ds:itemID="{987C0BA2-DB65-4CD1-86C6-98F1CB0E0328}">
+  <ds:schemaRefs>
+    <ds:schemaRef ds:uri="http://schemas.microsoft.com/office/2006/metadata/properties"/>
+    <ds:schemaRef ds:uri="114cf2ed-3f97-4887-a5ef-3ea13b1ac6d8"/>
+    <ds:schemaRef ds:uri="06aacc57-63d3-4a1c-b9a9-a6c20c4993ad"/>
+  </ds:schemaRefs>
+</ds:datastoreItem>
+</file>
+
 <file path=customXml/itemProps4.xml><?xml version="1.0" encoding="utf-8"?>
 <ds:datastoreItem xmlns:ds="http://schemas.openxmlformats.org/officeDocument/2006/customXml" ds:itemID="{F0359C04-C037-4569-8AB2-69FE953524A8}">
   <ds:schemaRefs>
@@ -3489,7 +3520,7 @@
 </file>
 
 <file path=customXml/itemProps5.xml><?xml version="1.0" encoding="utf-8"?>
-<ds:datastoreItem xmlns:ds="http://schemas.openxmlformats.org/officeDocument/2006/customXml" ds:itemID="{F8675B36-C283-4E2C-B262-F4169B90E9A1}">
+<ds:datastoreItem xmlns:ds="http://schemas.openxmlformats.org/officeDocument/2006/customXml" ds:itemID="{882F8E89-1891-46AD-8D14-6EC44BEDABC7}">
   <ds:schemaRefs>
     <ds:schemaRef ds:uri="http://schemas.openxmlformats.org/officeDocument/2006/bibliography"/>
   </ds:schemaRefs>

</xml_diff>